<commit_message>
Primed for use. v2
</commit_message>
<xml_diff>
--- a/Documentation/LinuxChatManual.docx
+++ b/Documentation/LinuxChatManual.docx
@@ -1,6 +1,6 @@
 
 <file path=word/document.xml><?xml version="1.0" encoding="utf-8"?>
-<w:document xmlns:wpc="http://schemas.microsoft.com/office/word/2010/wordprocessingCanvas" xmlns:mc="http://schemas.openxmlformats.org/markup-compatibility/2006" xmlns:o="urn:schemas-microsoft-com:office:office" xmlns:r="http://schemas.openxmlformats.org/officeDocument/2006/relationships" xmlns:m="http://schemas.openxmlformats.org/officeDocument/2006/math" xmlns:v="urn:schemas-microsoft-com:vml" xmlns:wp14="http://schemas.microsoft.com/office/word/2010/wordprocessingDrawing" xmlns:wp="http://schemas.openxmlformats.org/drawingml/2006/wordprocessingDrawing" xmlns:w10="urn:schemas-microsoft-com:office:word" xmlns:w="http://schemas.openxmlformats.org/wordprocessingml/2006/main" xmlns:w14="http://schemas.microsoft.com/office/word/2010/wordml" xmlns:w15="http://schemas.microsoft.com/office/word/2012/wordml" xmlns:wpg="http://schemas.microsoft.com/office/word/2010/wordprocessingGroup" xmlns:wpi="http://schemas.microsoft.com/office/word/2010/wordprocessingInk" xmlns:wne="http://schemas.microsoft.com/office/word/2006/wordml" xmlns:wps="http://schemas.microsoft.com/office/word/2010/wordprocessingShape" mc:Ignorable="w14 w15 wp14">
+<w:document xmlns:wpc="http://schemas.microsoft.com/office/word/2010/wordprocessingCanvas" xmlns:cx="http://schemas.microsoft.com/office/drawing/2014/chartex" xmlns:cx1="http://schemas.microsoft.com/office/drawing/2015/9/8/chartex" xmlns:cx2="http://schemas.microsoft.com/office/drawing/2015/10/21/chartex" xmlns:mc="http://schemas.openxmlformats.org/markup-compatibility/2006" xmlns:o="urn:schemas-microsoft-com:office:office" xmlns:r="http://schemas.openxmlformats.org/officeDocument/2006/relationships" xmlns:m="http://schemas.openxmlformats.org/officeDocument/2006/math" xmlns:v="urn:schemas-microsoft-com:vml" xmlns:wp14="http://schemas.microsoft.com/office/word/2010/wordprocessingDrawing" xmlns:wp="http://schemas.openxmlformats.org/drawingml/2006/wordprocessingDrawing" xmlns:w10="urn:schemas-microsoft-com:office:word" xmlns:w="http://schemas.openxmlformats.org/wordprocessingml/2006/main" xmlns:w14="http://schemas.microsoft.com/office/word/2010/wordml" xmlns:w15="http://schemas.microsoft.com/office/word/2012/wordml" xmlns:w16se="http://schemas.microsoft.com/office/word/2015/wordml/symex" xmlns:wpg="http://schemas.microsoft.com/office/word/2010/wordprocessingGroup" xmlns:wpi="http://schemas.microsoft.com/office/word/2010/wordprocessingInk" xmlns:wne="http://schemas.microsoft.com/office/word/2006/wordml" xmlns:wps="http://schemas.microsoft.com/office/word/2010/wordprocessingShape" mc:Ignorable="w14 w15 w16se wp14">
   <w:body>
     <w:sdt>
       <w:sdtPr>
@@ -221,8 +221,6 @@
                                   </w:rPr>
                                   <w:br/>
                                 </w:r>
-                                <w:bookmarkStart w:id="0" w:name="_GoBack"/>
-                                <w:bookmarkEnd w:id="0"/>
                                 <w:r>
                                   <w:rPr>
                                     <w:sz w:val="40"/>
@@ -1115,12 +1113,12 @@
       <w:pPr>
         <w:pStyle w:val="Heading1"/>
       </w:pPr>
-      <w:bookmarkStart w:id="2" w:name="_Toc446567447"/>
+      <w:bookmarkStart w:id="0" w:name="_Toc446567447"/>
       <w:r>
         <w:lastRenderedPageBreak/>
         <w:t>Purpose and Usage</w:t>
       </w:r>
-      <w:bookmarkEnd w:id="2"/>
+      <w:bookmarkEnd w:id="0"/>
     </w:p>
     <w:p>
       <w:pPr>
@@ -1130,7 +1128,7 @@
           <w:szCs w:val="28"/>
         </w:rPr>
       </w:pPr>
-      <w:bookmarkStart w:id="3" w:name="_Toc446567448"/>
+      <w:bookmarkStart w:id="1" w:name="_Toc446567448"/>
       <w:r>
         <w:rPr>
           <w:sz w:val="28"/>
@@ -1138,7 +1136,7 @@
         </w:rPr>
         <w:t>Purpose</w:t>
       </w:r>
-      <w:bookmarkEnd w:id="3"/>
+      <w:bookmarkEnd w:id="1"/>
     </w:p>
     <w:p>
       <w:pPr>
@@ -1187,7 +1185,7 @@
           <w:sz w:val="24"/>
           <w:szCs w:val="24"/>
         </w:rPr>
-        <w:t xml:space="preserve">This application showcases the usefulness of using the </w:t>
+        <w:t>This application showcases the usefulness of using the ‘</w:t>
       </w:r>
       <w:proofErr w:type="gramStart"/>
       <w:r>
@@ -1195,7 +1193,7 @@
           <w:sz w:val="24"/>
           <w:szCs w:val="24"/>
         </w:rPr>
-        <w:t>‘select(</w:t>
+        <w:t>select(</w:t>
       </w:r>
       <w:proofErr w:type="gramEnd"/>
       <w:r>
@@ -1242,7 +1240,7 @@
           <w:szCs w:val="28"/>
         </w:rPr>
       </w:pPr>
-      <w:bookmarkStart w:id="4" w:name="_Toc446567449"/>
+      <w:bookmarkStart w:id="2" w:name="_Toc446567449"/>
       <w:r>
         <w:rPr>
           <w:sz w:val="28"/>
@@ -1250,7 +1248,7 @@
         </w:rPr>
         <w:t>Usage</w:t>
       </w:r>
-      <w:bookmarkEnd w:id="4"/>
+      <w:bookmarkEnd w:id="2"/>
     </w:p>
     <w:p>
       <w:pPr>
@@ -1314,7 +1312,7 @@
           <w:szCs w:val="28"/>
         </w:rPr>
       </w:pPr>
-      <w:bookmarkStart w:id="5" w:name="_Toc446567450"/>
+      <w:bookmarkStart w:id="3" w:name="_Toc446567450"/>
       <w:r>
         <w:rPr>
           <w:sz w:val="28"/>
@@ -1322,7 +1320,7 @@
         </w:rPr>
         <w:t>Basic Client Usage</w:t>
       </w:r>
-      <w:bookmarkEnd w:id="5"/>
+      <w:bookmarkEnd w:id="3"/>
     </w:p>
     <w:p>
       <w:pPr>
@@ -1650,7 +1648,7 @@
           <w:szCs w:val="28"/>
         </w:rPr>
       </w:pPr>
-      <w:bookmarkStart w:id="6" w:name="_Toc446567451"/>
+      <w:bookmarkStart w:id="4" w:name="_Toc446567451"/>
       <w:r>
         <w:rPr>
           <w:sz w:val="28"/>
@@ -1673,7 +1671,7 @@
         </w:rPr>
         <w:t xml:space="preserve"> Usage</w:t>
       </w:r>
-      <w:bookmarkEnd w:id="6"/>
+      <w:bookmarkEnd w:id="4"/>
     </w:p>
     <w:p>
       <w:pPr>
@@ -1790,12 +1788,12 @@
         <w:pStyle w:val="Heading1"/>
         <w:ind w:left="0"/>
       </w:pPr>
-      <w:bookmarkStart w:id="7" w:name="_Toc446567452"/>
+      <w:bookmarkStart w:id="5" w:name="_Toc446567452"/>
       <w:r>
         <w:lastRenderedPageBreak/>
         <w:t>Installation</w:t>
       </w:r>
-      <w:bookmarkEnd w:id="7"/>
+      <w:bookmarkEnd w:id="5"/>
     </w:p>
     <w:p>
       <w:pPr>
@@ -1852,7 +1850,7 @@
           <w:szCs w:val="28"/>
         </w:rPr>
       </w:pPr>
-      <w:bookmarkStart w:id="8" w:name="_Toc446567453"/>
+      <w:bookmarkStart w:id="6" w:name="_Toc446567453"/>
       <w:r>
         <w:rPr>
           <w:sz w:val="28"/>
@@ -1860,7 +1858,7 @@
         </w:rPr>
         <w:t>Installing the client</w:t>
       </w:r>
-      <w:bookmarkEnd w:id="8"/>
+      <w:bookmarkEnd w:id="6"/>
     </w:p>
     <w:p>
       <w:pPr>
@@ -2117,7 +2115,7 @@
           <w:szCs w:val="28"/>
         </w:rPr>
       </w:pPr>
-      <w:bookmarkStart w:id="9" w:name="_Toc446567454"/>
+      <w:bookmarkStart w:id="7" w:name="_Toc446567454"/>
       <w:r>
         <w:rPr>
           <w:sz w:val="28"/>
@@ -2132,7 +2130,7 @@
         </w:rPr>
         <w:t>Server</w:t>
       </w:r>
-      <w:bookmarkEnd w:id="9"/>
+      <w:bookmarkEnd w:id="7"/>
     </w:p>
     <w:p>
       <w:pPr>
@@ -2385,12 +2383,12 @@
       <w:pPr>
         <w:pStyle w:val="Heading1"/>
       </w:pPr>
-      <w:bookmarkStart w:id="10" w:name="_Toc446567455"/>
+      <w:bookmarkStart w:id="8" w:name="_Toc446567455"/>
       <w:r>
         <w:lastRenderedPageBreak/>
         <w:t>Potential Issues:</w:t>
       </w:r>
-      <w:bookmarkEnd w:id="10"/>
+      <w:bookmarkEnd w:id="8"/>
     </w:p>
     <w:p>
       <w:pPr>
@@ -2404,7 +2402,14 @@
           <w:sz w:val="24"/>
           <w:szCs w:val="24"/>
         </w:rPr>
-        <w:t>1. There can be more than one user with the same name chatting. While it shouldn’t be a huge deal as the user’s IP addresses are displayed, there can be a possibility of a person imitating another person.</w:t>
+        <w:t xml:space="preserve">1. There can be more than one user with the same name chatting. While it shouldn’t be a huge deal as the user’s IP addresses are displayed, there can be a possibility of a person imitating another </w:t>
+      </w:r>
+      <w:r>
+        <w:rPr>
+          <w:sz w:val="24"/>
+          <w:szCs w:val="24"/>
+        </w:rPr>
+        <w:t>person which is simply just annoying</w:t>
       </w:r>
     </w:p>
     <w:p>
@@ -2421,21 +2426,8 @@
         </w:rPr>
         <w:t>2. When you are connected as a client to the server and the server shuts down your client application will shut down also, there is currently no warning for why your client will close.</w:t>
       </w:r>
-    </w:p>
-    <w:p>
-      <w:pPr>
-        <w:rPr>
-          <w:sz w:val="24"/>
-          <w:szCs w:val="24"/>
-        </w:rPr>
-      </w:pPr>
-      <w:r>
-        <w:rPr>
-          <w:sz w:val="24"/>
-          <w:szCs w:val="24"/>
-        </w:rPr>
-        <w:t>3. There is currently no list of users that are available to the clients, so you never know who may be lurking in the background not chatting but is there.</w:t>
-      </w:r>
+      <w:bookmarkStart w:id="9" w:name="_GoBack"/>
+      <w:bookmarkEnd w:id="9"/>
     </w:p>
     <w:p>
       <w:pPr>
@@ -2456,12 +2448,12 @@
       <w:pPr>
         <w:pStyle w:val="Heading1"/>
       </w:pPr>
-      <w:bookmarkStart w:id="11" w:name="_Toc446567456"/>
+      <w:bookmarkStart w:id="10" w:name="_Toc446567456"/>
       <w:r>
         <w:lastRenderedPageBreak/>
         <w:t>Conclusion</w:t>
       </w:r>
-      <w:bookmarkEnd w:id="11"/>
+      <w:bookmarkEnd w:id="10"/>
     </w:p>
     <w:p>
       <w:pPr>
@@ -2515,7 +2507,7 @@
 </file>
 
 <file path=word/endnotes.xml><?xml version="1.0" encoding="utf-8"?>
-<w:endnotes xmlns:wpc="http://schemas.microsoft.com/office/word/2010/wordprocessingCanvas" xmlns:mc="http://schemas.openxmlformats.org/markup-compatibility/2006" xmlns:o="urn:schemas-microsoft-com:office:office" xmlns:r="http://schemas.openxmlformats.org/officeDocument/2006/relationships" xmlns:m="http://schemas.openxmlformats.org/officeDocument/2006/math" xmlns:v="urn:schemas-microsoft-com:vml" xmlns:wp14="http://schemas.microsoft.com/office/word/2010/wordprocessingDrawing" xmlns:wp="http://schemas.openxmlformats.org/drawingml/2006/wordprocessingDrawing" xmlns:w10="urn:schemas-microsoft-com:office:word" xmlns:w="http://schemas.openxmlformats.org/wordprocessingml/2006/main" xmlns:w14="http://schemas.microsoft.com/office/word/2010/wordml" xmlns:w15="http://schemas.microsoft.com/office/word/2012/wordml" xmlns:wpg="http://schemas.microsoft.com/office/word/2010/wordprocessingGroup" xmlns:wpi="http://schemas.microsoft.com/office/word/2010/wordprocessingInk" xmlns:wne="http://schemas.microsoft.com/office/word/2006/wordml" xmlns:wps="http://schemas.microsoft.com/office/word/2010/wordprocessingShape" mc:Ignorable="w14 w15 wp14">
+<w:endnotes xmlns:wpc="http://schemas.microsoft.com/office/word/2010/wordprocessingCanvas" xmlns:cx="http://schemas.microsoft.com/office/drawing/2014/chartex" xmlns:cx1="http://schemas.microsoft.com/office/drawing/2015/9/8/chartex" xmlns:cx2="http://schemas.microsoft.com/office/drawing/2015/10/21/chartex" xmlns:mc="http://schemas.openxmlformats.org/markup-compatibility/2006" xmlns:o="urn:schemas-microsoft-com:office:office" xmlns:r="http://schemas.openxmlformats.org/officeDocument/2006/relationships" xmlns:m="http://schemas.openxmlformats.org/officeDocument/2006/math" xmlns:v="urn:schemas-microsoft-com:vml" xmlns:wp14="http://schemas.microsoft.com/office/word/2010/wordprocessingDrawing" xmlns:wp="http://schemas.openxmlformats.org/drawingml/2006/wordprocessingDrawing" xmlns:w10="urn:schemas-microsoft-com:office:word" xmlns:w="http://schemas.openxmlformats.org/wordprocessingml/2006/main" xmlns:w14="http://schemas.microsoft.com/office/word/2010/wordml" xmlns:w15="http://schemas.microsoft.com/office/word/2012/wordml" xmlns:w16se="http://schemas.microsoft.com/office/word/2015/wordml/symex" xmlns:wpg="http://schemas.microsoft.com/office/word/2010/wordprocessingGroup" xmlns:wpi="http://schemas.microsoft.com/office/word/2010/wordprocessingInk" xmlns:wne="http://schemas.microsoft.com/office/word/2006/wordml" xmlns:wps="http://schemas.microsoft.com/office/word/2010/wordprocessingShape" mc:Ignorable="w14 w15 w16se wp14">
   <w:endnote w:type="separator" w:id="-1">
     <w:p>
       <w:pPr>
@@ -2540,7 +2532,7 @@
 </file>
 
 <file path=word/footer1.xml><?xml version="1.0" encoding="utf-8"?>
-<w:ftr xmlns:wpc="http://schemas.microsoft.com/office/word/2010/wordprocessingCanvas" xmlns:mc="http://schemas.openxmlformats.org/markup-compatibility/2006" xmlns:o="urn:schemas-microsoft-com:office:office" xmlns:r="http://schemas.openxmlformats.org/officeDocument/2006/relationships" xmlns:m="http://schemas.openxmlformats.org/officeDocument/2006/math" xmlns:v="urn:schemas-microsoft-com:vml" xmlns:wp14="http://schemas.microsoft.com/office/word/2010/wordprocessingDrawing" xmlns:wp="http://schemas.openxmlformats.org/drawingml/2006/wordprocessingDrawing" xmlns:w10="urn:schemas-microsoft-com:office:word" xmlns:w="http://schemas.openxmlformats.org/wordprocessingml/2006/main" xmlns:w14="http://schemas.microsoft.com/office/word/2010/wordml" xmlns:w15="http://schemas.microsoft.com/office/word/2012/wordml" xmlns:wpg="http://schemas.microsoft.com/office/word/2010/wordprocessingGroup" xmlns:wpi="http://schemas.microsoft.com/office/word/2010/wordprocessingInk" xmlns:wne="http://schemas.microsoft.com/office/word/2006/wordml" xmlns:wps="http://schemas.microsoft.com/office/word/2010/wordprocessingShape" mc:Ignorable="w14 w15 wp14">
+<w:ftr xmlns:wpc="http://schemas.microsoft.com/office/word/2010/wordprocessingCanvas" xmlns:cx="http://schemas.microsoft.com/office/drawing/2014/chartex" xmlns:cx1="http://schemas.microsoft.com/office/drawing/2015/9/8/chartex" xmlns:cx2="http://schemas.microsoft.com/office/drawing/2015/10/21/chartex" xmlns:mc="http://schemas.openxmlformats.org/markup-compatibility/2006" xmlns:o="urn:schemas-microsoft-com:office:office" xmlns:r="http://schemas.openxmlformats.org/officeDocument/2006/relationships" xmlns:m="http://schemas.openxmlformats.org/officeDocument/2006/math" xmlns:v="urn:schemas-microsoft-com:vml" xmlns:wp14="http://schemas.microsoft.com/office/word/2010/wordprocessingDrawing" xmlns:wp="http://schemas.openxmlformats.org/drawingml/2006/wordprocessingDrawing" xmlns:w10="urn:schemas-microsoft-com:office:word" xmlns:w="http://schemas.openxmlformats.org/wordprocessingml/2006/main" xmlns:w14="http://schemas.microsoft.com/office/word/2010/wordml" xmlns:w15="http://schemas.microsoft.com/office/word/2012/wordml" xmlns:w16se="http://schemas.microsoft.com/office/word/2015/wordml/symex" xmlns:wpg="http://schemas.microsoft.com/office/word/2010/wordprocessingGroup" xmlns:wpi="http://schemas.microsoft.com/office/word/2010/wordprocessingInk" xmlns:wne="http://schemas.microsoft.com/office/word/2006/wordml" xmlns:wps="http://schemas.microsoft.com/office/word/2010/wordprocessingShape" mc:Ignorable="w14 w15 w16se wp14">
   <w:p>
     <w:pPr>
       <w:pStyle w:val="Footer"/>
@@ -2561,7 +2553,7 @@
       <w:rPr>
         <w:noProof/>
       </w:rPr>
-      <w:t>1</w:t>
+      <w:t>5</w:t>
     </w:r>
     <w:r>
       <w:fldChar w:fldCharType="end"/>
@@ -2571,7 +2563,7 @@
 </file>
 
 <file path=word/footnotes.xml><?xml version="1.0" encoding="utf-8"?>
-<w:footnotes xmlns:wpc="http://schemas.microsoft.com/office/word/2010/wordprocessingCanvas" xmlns:mc="http://schemas.openxmlformats.org/markup-compatibility/2006" xmlns:o="urn:schemas-microsoft-com:office:office" xmlns:r="http://schemas.openxmlformats.org/officeDocument/2006/relationships" xmlns:m="http://schemas.openxmlformats.org/officeDocument/2006/math" xmlns:v="urn:schemas-microsoft-com:vml" xmlns:wp14="http://schemas.microsoft.com/office/word/2010/wordprocessingDrawing" xmlns:wp="http://schemas.openxmlformats.org/drawingml/2006/wordprocessingDrawing" xmlns:w10="urn:schemas-microsoft-com:office:word" xmlns:w="http://schemas.openxmlformats.org/wordprocessingml/2006/main" xmlns:w14="http://schemas.microsoft.com/office/word/2010/wordml" xmlns:w15="http://schemas.microsoft.com/office/word/2012/wordml" xmlns:wpg="http://schemas.microsoft.com/office/word/2010/wordprocessingGroup" xmlns:wpi="http://schemas.microsoft.com/office/word/2010/wordprocessingInk" xmlns:wne="http://schemas.microsoft.com/office/word/2006/wordml" xmlns:wps="http://schemas.microsoft.com/office/word/2010/wordprocessingShape" mc:Ignorable="w14 w15 wp14">
+<w:footnotes xmlns:wpc="http://schemas.microsoft.com/office/word/2010/wordprocessingCanvas" xmlns:cx="http://schemas.microsoft.com/office/drawing/2014/chartex" xmlns:cx1="http://schemas.microsoft.com/office/drawing/2015/9/8/chartex" xmlns:cx2="http://schemas.microsoft.com/office/drawing/2015/10/21/chartex" xmlns:mc="http://schemas.openxmlformats.org/markup-compatibility/2006" xmlns:o="urn:schemas-microsoft-com:office:office" xmlns:r="http://schemas.openxmlformats.org/officeDocument/2006/relationships" xmlns:m="http://schemas.openxmlformats.org/officeDocument/2006/math" xmlns:v="urn:schemas-microsoft-com:vml" xmlns:wp14="http://schemas.microsoft.com/office/word/2010/wordprocessingDrawing" xmlns:wp="http://schemas.openxmlformats.org/drawingml/2006/wordprocessingDrawing" xmlns:w10="urn:schemas-microsoft-com:office:word" xmlns:w="http://schemas.openxmlformats.org/wordprocessingml/2006/main" xmlns:w14="http://schemas.microsoft.com/office/word/2010/wordml" xmlns:w15="http://schemas.microsoft.com/office/word/2012/wordml" xmlns:w16se="http://schemas.microsoft.com/office/word/2015/wordml/symex" xmlns:wpg="http://schemas.microsoft.com/office/word/2010/wordprocessingGroup" xmlns:wpi="http://schemas.microsoft.com/office/word/2010/wordprocessingInk" xmlns:wne="http://schemas.microsoft.com/office/word/2006/wordml" xmlns:wps="http://schemas.microsoft.com/office/word/2010/wordprocessingShape" mc:Ignorable="w14 w15 w16se wp14">
   <w:footnote w:type="separator" w:id="-1">
     <w:p>
       <w:pPr>
@@ -2596,7 +2588,7 @@
 </file>
 
 <file path=word/header1.xml><?xml version="1.0" encoding="utf-8"?>
-<w:hdr xmlns:wpc="http://schemas.microsoft.com/office/word/2010/wordprocessingCanvas" xmlns:mc="http://schemas.openxmlformats.org/markup-compatibility/2006" xmlns:o="urn:schemas-microsoft-com:office:office" xmlns:r="http://schemas.openxmlformats.org/officeDocument/2006/relationships" xmlns:m="http://schemas.openxmlformats.org/officeDocument/2006/math" xmlns:v="urn:schemas-microsoft-com:vml" xmlns:wp14="http://schemas.microsoft.com/office/word/2010/wordprocessingDrawing" xmlns:wp="http://schemas.openxmlformats.org/drawingml/2006/wordprocessingDrawing" xmlns:w10="urn:schemas-microsoft-com:office:word" xmlns:w="http://schemas.openxmlformats.org/wordprocessingml/2006/main" xmlns:w14="http://schemas.microsoft.com/office/word/2010/wordml" xmlns:w15="http://schemas.microsoft.com/office/word/2012/wordml" xmlns:wpg="http://schemas.microsoft.com/office/word/2010/wordprocessingGroup" xmlns:wpi="http://schemas.microsoft.com/office/word/2010/wordprocessingInk" xmlns:wne="http://schemas.microsoft.com/office/word/2006/wordml" xmlns:wps="http://schemas.microsoft.com/office/word/2010/wordprocessingShape" mc:Ignorable="w14 w15 wp14">
+<w:hdr xmlns:wpc="http://schemas.microsoft.com/office/word/2010/wordprocessingCanvas" xmlns:cx="http://schemas.microsoft.com/office/drawing/2014/chartex" xmlns:cx1="http://schemas.microsoft.com/office/drawing/2015/9/8/chartex" xmlns:cx2="http://schemas.microsoft.com/office/drawing/2015/10/21/chartex" xmlns:mc="http://schemas.openxmlformats.org/markup-compatibility/2006" xmlns:o="urn:schemas-microsoft-com:office:office" xmlns:r="http://schemas.openxmlformats.org/officeDocument/2006/relationships" xmlns:m="http://schemas.openxmlformats.org/officeDocument/2006/math" xmlns:v="urn:schemas-microsoft-com:vml" xmlns:wp14="http://schemas.microsoft.com/office/word/2010/wordprocessingDrawing" xmlns:wp="http://schemas.openxmlformats.org/drawingml/2006/wordprocessingDrawing" xmlns:w10="urn:schemas-microsoft-com:office:word" xmlns:w="http://schemas.openxmlformats.org/wordprocessingml/2006/main" xmlns:w14="http://schemas.microsoft.com/office/word/2010/wordml" xmlns:w15="http://schemas.microsoft.com/office/word/2012/wordml" xmlns:w16se="http://schemas.microsoft.com/office/word/2015/wordml/symex" xmlns:wpg="http://schemas.microsoft.com/office/word/2010/wordprocessingGroup" xmlns:wpi="http://schemas.microsoft.com/office/word/2010/wordprocessingInk" xmlns:wne="http://schemas.microsoft.com/office/word/2006/wordml" xmlns:wps="http://schemas.microsoft.com/office/word/2010/wordprocessingShape" mc:Ignorable="w14 w15 w16se wp14">
   <w:p>
     <w:pPr>
       <w:pStyle w:val="HeaderShaded"/>
@@ -2612,7 +2604,7 @@
 </file>
 
 <file path=word/header2.xml><?xml version="1.0" encoding="utf-8"?>
-<w:hdr xmlns:wpc="http://schemas.microsoft.com/office/word/2010/wordprocessingCanvas" xmlns:mc="http://schemas.openxmlformats.org/markup-compatibility/2006" xmlns:o="urn:schemas-microsoft-com:office:office" xmlns:r="http://schemas.openxmlformats.org/officeDocument/2006/relationships" xmlns:m="http://schemas.openxmlformats.org/officeDocument/2006/math" xmlns:v="urn:schemas-microsoft-com:vml" xmlns:wp14="http://schemas.microsoft.com/office/word/2010/wordprocessingDrawing" xmlns:wp="http://schemas.openxmlformats.org/drawingml/2006/wordprocessingDrawing" xmlns:w10="urn:schemas-microsoft-com:office:word" xmlns:w="http://schemas.openxmlformats.org/wordprocessingml/2006/main" xmlns:w14="http://schemas.microsoft.com/office/word/2010/wordml" xmlns:w15="http://schemas.microsoft.com/office/word/2012/wordml" xmlns:wpg="http://schemas.microsoft.com/office/word/2010/wordprocessingGroup" xmlns:wpi="http://schemas.microsoft.com/office/word/2010/wordprocessingInk" xmlns:wne="http://schemas.microsoft.com/office/word/2006/wordml" xmlns:wps="http://schemas.microsoft.com/office/word/2010/wordprocessingShape" mc:Ignorable="w14 w15 wp14">
+<w:hdr xmlns:wpc="http://schemas.microsoft.com/office/word/2010/wordprocessingCanvas" xmlns:cx="http://schemas.microsoft.com/office/drawing/2014/chartex" xmlns:cx1="http://schemas.microsoft.com/office/drawing/2015/9/8/chartex" xmlns:cx2="http://schemas.microsoft.com/office/drawing/2015/10/21/chartex" xmlns:mc="http://schemas.openxmlformats.org/markup-compatibility/2006" xmlns:o="urn:schemas-microsoft-com:office:office" xmlns:r="http://schemas.openxmlformats.org/officeDocument/2006/relationships" xmlns:m="http://schemas.openxmlformats.org/officeDocument/2006/math" xmlns:v="urn:schemas-microsoft-com:vml" xmlns:wp14="http://schemas.microsoft.com/office/word/2010/wordprocessingDrawing" xmlns:wp="http://schemas.openxmlformats.org/drawingml/2006/wordprocessingDrawing" xmlns:w10="urn:schemas-microsoft-com:office:word" xmlns:w="http://schemas.openxmlformats.org/wordprocessingml/2006/main" xmlns:w14="http://schemas.microsoft.com/office/word/2010/wordml" xmlns:w15="http://schemas.microsoft.com/office/word/2012/wordml" xmlns:w16se="http://schemas.microsoft.com/office/word/2015/wordml/symex" xmlns:wpg="http://schemas.microsoft.com/office/word/2010/wordprocessingGroup" xmlns:wpi="http://schemas.microsoft.com/office/word/2010/wordprocessingInk" xmlns:wne="http://schemas.microsoft.com/office/word/2006/wordml" xmlns:wps="http://schemas.microsoft.com/office/word/2010/wordprocessingShape" mc:Ignorable="w14 w15 w16se wp14">
   <w:p>
     <w:pPr>
       <w:pStyle w:val="HeaderShaded"/>
@@ -2631,7 +2623,7 @@
 </file>
 
 <file path=word/numbering.xml><?xml version="1.0" encoding="utf-8"?>
-<w:numbering xmlns:wpc="http://schemas.microsoft.com/office/word/2010/wordprocessingCanvas" xmlns:mc="http://schemas.openxmlformats.org/markup-compatibility/2006" xmlns:o="urn:schemas-microsoft-com:office:office" xmlns:r="http://schemas.openxmlformats.org/officeDocument/2006/relationships" xmlns:m="http://schemas.openxmlformats.org/officeDocument/2006/math" xmlns:v="urn:schemas-microsoft-com:vml" xmlns:wp14="http://schemas.microsoft.com/office/word/2010/wordprocessingDrawing" xmlns:wp="http://schemas.openxmlformats.org/drawingml/2006/wordprocessingDrawing" xmlns:w10="urn:schemas-microsoft-com:office:word" xmlns:w="http://schemas.openxmlformats.org/wordprocessingml/2006/main" xmlns:w14="http://schemas.microsoft.com/office/word/2010/wordml" xmlns:w15="http://schemas.microsoft.com/office/word/2012/wordml" xmlns:wpg="http://schemas.microsoft.com/office/word/2010/wordprocessingGroup" xmlns:wpi="http://schemas.microsoft.com/office/word/2010/wordprocessingInk" xmlns:wne="http://schemas.microsoft.com/office/word/2006/wordml" xmlns:wps="http://schemas.microsoft.com/office/word/2010/wordprocessingShape" mc:Ignorable="w14 w15 wp14">
+<w:numbering xmlns:wpc="http://schemas.microsoft.com/office/word/2010/wordprocessingCanvas" xmlns:cx="http://schemas.microsoft.com/office/drawing/2014/chartex" xmlns:cx1="http://schemas.microsoft.com/office/drawing/2015/9/8/chartex" xmlns:cx2="http://schemas.microsoft.com/office/drawing/2015/10/21/chartex" xmlns:mc="http://schemas.openxmlformats.org/markup-compatibility/2006" xmlns:o="urn:schemas-microsoft-com:office:office" xmlns:r="http://schemas.openxmlformats.org/officeDocument/2006/relationships" xmlns:m="http://schemas.openxmlformats.org/officeDocument/2006/math" xmlns:v="urn:schemas-microsoft-com:vml" xmlns:wp14="http://schemas.microsoft.com/office/word/2010/wordprocessingDrawing" xmlns:wp="http://schemas.openxmlformats.org/drawingml/2006/wordprocessingDrawing" xmlns:w10="urn:schemas-microsoft-com:office:word" xmlns:w="http://schemas.openxmlformats.org/wordprocessingml/2006/main" xmlns:w14="http://schemas.microsoft.com/office/word/2010/wordml" xmlns:w15="http://schemas.microsoft.com/office/word/2012/wordml" xmlns:w16se="http://schemas.microsoft.com/office/word/2015/wordml/symex" xmlns:wpg="http://schemas.microsoft.com/office/word/2010/wordprocessingGroup" xmlns:wpi="http://schemas.microsoft.com/office/word/2010/wordprocessingInk" xmlns:wne="http://schemas.microsoft.com/office/word/2006/wordml" xmlns:wps="http://schemas.microsoft.com/office/word/2010/wordprocessingShape" mc:Ignorable="w14 w15 w16se wp14">
   <w:abstractNum w:abstractNumId="0" w15:restartNumberingAfterBreak="0">
     <w:nsid w:val="FFFFFF7C"/>
     <w:multiLevelType w:val="singleLevel"/>
@@ -3846,7 +3838,7 @@
 </file>
 
 <file path=word/styles.xml><?xml version="1.0" encoding="utf-8"?>
-<w:styles xmlns:mc="http://schemas.openxmlformats.org/markup-compatibility/2006" xmlns:r="http://schemas.openxmlformats.org/officeDocument/2006/relationships" xmlns:w="http://schemas.openxmlformats.org/wordprocessingml/2006/main" xmlns:w14="http://schemas.microsoft.com/office/word/2010/wordml" xmlns:w15="http://schemas.microsoft.com/office/word/2012/wordml" mc:Ignorable="w14 w15">
+<w:styles xmlns:mc="http://schemas.openxmlformats.org/markup-compatibility/2006" xmlns:r="http://schemas.openxmlformats.org/officeDocument/2006/relationships" xmlns:w="http://schemas.openxmlformats.org/wordprocessingml/2006/main" xmlns:w14="http://schemas.microsoft.com/office/word/2010/wordml" xmlns:w15="http://schemas.microsoft.com/office/word/2012/wordml" xmlns:w16se="http://schemas.microsoft.com/office/word/2015/wordml/symex" mc:Ignorable="w14 w15 w16se">
   <w:docDefaults>
     <w:rPrDefault>
       <w:rPr>
@@ -3861,7 +3853,7 @@
       </w:pPr>
     </w:pPrDefault>
   </w:docDefaults>
-  <w:latentStyles w:defLockedState="0" w:defUIPriority="99" w:defSemiHidden="0" w:defUnhideWhenUsed="0" w:defQFormat="0" w:count="371">
+  <w:latentStyles w:defLockedState="0" w:defUIPriority="99" w:defSemiHidden="0" w:defUnhideWhenUsed="0" w:defQFormat="0" w:count="372">
     <w:lsdException w:name="Normal" w:uiPriority="0" w:qFormat="1"/>
     <w:lsdException w:name="heading 1" w:uiPriority="0" w:qFormat="1"/>
     <w:lsdException w:name="heading 2" w:semiHidden="1" w:uiPriority="0" w:unhideWhenUsed="1" w:qFormat="1"/>
@@ -3967,7 +3959,6 @@
     <w:lsdException w:name="HTML Sample" w:semiHidden="1" w:unhideWhenUsed="1"/>
     <w:lsdException w:name="HTML Typewriter" w:semiHidden="1" w:unhideWhenUsed="1"/>
     <w:lsdException w:name="HTML Variable" w:semiHidden="1" w:unhideWhenUsed="1"/>
-    <w:lsdException w:name="Normal Table" w:semiHidden="1" w:unhideWhenUsed="1"/>
     <w:lsdException w:name="annotation subject" w:semiHidden="1" w:unhideWhenUsed="1"/>
     <w:lsdException w:name="No List" w:semiHidden="1" w:unhideWhenUsed="1"/>
     <w:lsdException w:name="Outline List 1" w:semiHidden="1" w:unhideWhenUsed="1"/>
@@ -4014,10 +4005,8 @@
     <w:lsdException w:name="Table Subtle 2" w:semiHidden="1" w:unhideWhenUsed="1"/>
     <w:lsdException w:name="Table Web 1" w:semiHidden="1" w:unhideWhenUsed="1"/>
     <w:lsdException w:name="Table Web 2" w:semiHidden="1" w:unhideWhenUsed="1"/>
-    <w:lsdException w:name="Table Web 3" w:semiHidden="1" w:unhideWhenUsed="1"/>
     <w:lsdException w:name="Balloon Text" w:semiHidden="1" w:unhideWhenUsed="1"/>
     <w:lsdException w:name="Table Grid" w:uiPriority="59"/>
-    <w:lsdException w:name="Table Theme" w:semiHidden="1" w:unhideWhenUsed="1"/>
     <w:lsdException w:name="Placeholder Text" w:semiHidden="1"/>
     <w:lsdException w:name="No Spacing" w:uiPriority="1" w:qFormat="1"/>
     <w:lsdException w:name="Light Shading" w:uiPriority="60"/>
@@ -4233,6 +4222,7 @@
     <w:lsdException w:name="List Table 5 Dark Accent 6" w:uiPriority="50"/>
     <w:lsdException w:name="List Table 6 Colorful Accent 6" w:uiPriority="51"/>
     <w:lsdException w:name="List Table 7 Colorful Accent 6" w:uiPriority="52"/>
+    <w:lsdException w:name="Mention" w:semiHidden="1" w:unhideWhenUsed="1"/>
   </w:latentStyles>
   <w:style w:type="paragraph" w:default="1" w:styleId="Normal">
     <w:name w:val="Normal"/>
@@ -19499,7 +19489,7 @@
 </file>
 
 <file path=word/glossary/document.xml><?xml version="1.0" encoding="utf-8"?>
-<w:glossaryDocument xmlns:wpc="http://schemas.microsoft.com/office/word/2010/wordprocessingCanvas" xmlns:mc="http://schemas.openxmlformats.org/markup-compatibility/2006" xmlns:o="urn:schemas-microsoft-com:office:office" xmlns:r="http://schemas.openxmlformats.org/officeDocument/2006/relationships" xmlns:m="http://schemas.openxmlformats.org/officeDocument/2006/math" xmlns:v="urn:schemas-microsoft-com:vml" xmlns:wp14="http://schemas.microsoft.com/office/word/2010/wordprocessingDrawing" xmlns:wp="http://schemas.openxmlformats.org/drawingml/2006/wordprocessingDrawing" xmlns:w10="urn:schemas-microsoft-com:office:word" xmlns:w="http://schemas.openxmlformats.org/wordprocessingml/2006/main" xmlns:w14="http://schemas.microsoft.com/office/word/2010/wordml" xmlns:w15="http://schemas.microsoft.com/office/word/2012/wordml" xmlns:wpg="http://schemas.microsoft.com/office/word/2010/wordprocessingGroup" xmlns:wpi="http://schemas.microsoft.com/office/word/2010/wordprocessingInk" xmlns:wne="http://schemas.microsoft.com/office/word/2006/wordml" xmlns:wps="http://schemas.microsoft.com/office/word/2010/wordprocessingShape" mc:Ignorable="w14 w15 wp14">
+<w:glossaryDocument xmlns:wpc="http://schemas.microsoft.com/office/word/2010/wordprocessingCanvas" xmlns:cx="http://schemas.microsoft.com/office/drawing/2014/chartex" xmlns:cx1="http://schemas.microsoft.com/office/drawing/2015/9/8/chartex" xmlns:cx2="http://schemas.microsoft.com/office/drawing/2015/10/21/chartex" xmlns:mc="http://schemas.openxmlformats.org/markup-compatibility/2006" xmlns:o="urn:schemas-microsoft-com:office:office" xmlns:r="http://schemas.openxmlformats.org/officeDocument/2006/relationships" xmlns:m="http://schemas.openxmlformats.org/officeDocument/2006/math" xmlns:v="urn:schemas-microsoft-com:vml" xmlns:wp14="http://schemas.microsoft.com/office/word/2010/wordprocessingDrawing" xmlns:wp="http://schemas.openxmlformats.org/drawingml/2006/wordprocessingDrawing" xmlns:w10="urn:schemas-microsoft-com:office:word" xmlns:w="http://schemas.openxmlformats.org/wordprocessingml/2006/main" xmlns:w14="http://schemas.microsoft.com/office/word/2010/wordml" xmlns:w15="http://schemas.microsoft.com/office/word/2012/wordml" xmlns:w16se="http://schemas.microsoft.com/office/word/2015/wordml/symex" xmlns:wpg="http://schemas.microsoft.com/office/word/2010/wordprocessingGroup" xmlns:wpi="http://schemas.microsoft.com/office/word/2010/wordprocessingInk" xmlns:wne="http://schemas.microsoft.com/office/word/2006/wordml" xmlns:wps="http://schemas.microsoft.com/office/word/2010/wordprocessingShape" mc:Ignorable="w14 w15 w16se wp14">
   <w:docParts>
     <w:docPart>
       <w:docPartPr>
@@ -19532,7 +19522,7 @@
 </file>
 
 <file path=word/glossary/fontTable.xml><?xml version="1.0" encoding="utf-8"?>
-<w:fonts xmlns:mc="http://schemas.openxmlformats.org/markup-compatibility/2006" xmlns:r="http://schemas.openxmlformats.org/officeDocument/2006/relationships" xmlns:w="http://schemas.openxmlformats.org/wordprocessingml/2006/main" xmlns:w14="http://schemas.microsoft.com/office/word/2010/wordml" xmlns:w15="http://schemas.microsoft.com/office/word/2012/wordml" mc:Ignorable="w14 w15">
+<w:fonts xmlns:mc="http://schemas.openxmlformats.org/markup-compatibility/2006" xmlns:r="http://schemas.openxmlformats.org/officeDocument/2006/relationships" xmlns:w="http://schemas.openxmlformats.org/wordprocessingml/2006/main" xmlns:w14="http://schemas.microsoft.com/office/word/2010/wordml" xmlns:w15="http://schemas.microsoft.com/office/word/2012/wordml" xmlns:w16se="http://schemas.microsoft.com/office/word/2015/wordml/symex" mc:Ignorable="w14 w15 w16se">
   <w:font w:name="Symbol">
     <w:panose1 w:val="05050102010706020507"/>
     <w:charset w:val="02"/>
@@ -19600,7 +19590,7 @@
 </file>
 
 <file path=word/glossary/numbering.xml><?xml version="1.0" encoding="utf-8"?>
-<w:numbering xmlns:wpc="http://schemas.microsoft.com/office/word/2010/wordprocessingCanvas" xmlns:mc="http://schemas.openxmlformats.org/markup-compatibility/2006" xmlns:o="urn:schemas-microsoft-com:office:office" xmlns:r="http://schemas.openxmlformats.org/officeDocument/2006/relationships" xmlns:m="http://schemas.openxmlformats.org/officeDocument/2006/math" xmlns:v="urn:schemas-microsoft-com:vml" xmlns:wp14="http://schemas.microsoft.com/office/word/2010/wordprocessingDrawing" xmlns:wp="http://schemas.openxmlformats.org/drawingml/2006/wordprocessingDrawing" xmlns:w10="urn:schemas-microsoft-com:office:word" xmlns:w="http://schemas.openxmlformats.org/wordprocessingml/2006/main" xmlns:w14="http://schemas.microsoft.com/office/word/2010/wordml" xmlns:w15="http://schemas.microsoft.com/office/word/2012/wordml" xmlns:wpg="http://schemas.microsoft.com/office/word/2010/wordprocessingGroup" xmlns:wpi="http://schemas.microsoft.com/office/word/2010/wordprocessingInk" xmlns:wne="http://schemas.microsoft.com/office/word/2006/wordml" xmlns:wps="http://schemas.microsoft.com/office/word/2010/wordprocessingShape" mc:Ignorable="w14 w15 wp14">
+<w:numbering xmlns:wpc="http://schemas.microsoft.com/office/word/2010/wordprocessingCanvas" xmlns:cx="http://schemas.microsoft.com/office/drawing/2014/chartex" xmlns:cx1="http://schemas.microsoft.com/office/drawing/2015/9/8/chartex" xmlns:cx2="http://schemas.microsoft.com/office/drawing/2015/10/21/chartex" xmlns:mc="http://schemas.openxmlformats.org/markup-compatibility/2006" xmlns:o="urn:schemas-microsoft-com:office:office" xmlns:r="http://schemas.openxmlformats.org/officeDocument/2006/relationships" xmlns:m="http://schemas.openxmlformats.org/officeDocument/2006/math" xmlns:v="urn:schemas-microsoft-com:vml" xmlns:wp14="http://schemas.microsoft.com/office/word/2010/wordprocessingDrawing" xmlns:wp="http://schemas.openxmlformats.org/drawingml/2006/wordprocessingDrawing" xmlns:w10="urn:schemas-microsoft-com:office:word" xmlns:w="http://schemas.openxmlformats.org/wordprocessingml/2006/main" xmlns:w14="http://schemas.microsoft.com/office/word/2010/wordml" xmlns:w15="http://schemas.microsoft.com/office/word/2012/wordml" xmlns:w16se="http://schemas.microsoft.com/office/word/2015/wordml/symex" xmlns:wpg="http://schemas.microsoft.com/office/word/2010/wordprocessingGroup" xmlns:wpi="http://schemas.microsoft.com/office/word/2010/wordprocessingInk" xmlns:wne="http://schemas.microsoft.com/office/word/2006/wordml" xmlns:wps="http://schemas.microsoft.com/office/word/2010/wordprocessingShape" mc:Ignorable="w14 w15 w16se wp14">
   <w:abstractNum w:abstractNumId="0" w15:restartNumberingAfterBreak="0">
     <w:nsid w:val="FFFFFF89"/>
     <w:multiLevelType w:val="singleLevel"/>
@@ -19627,7 +19617,7 @@
 </file>
 
 <file path=word/glossary/settings.xml><?xml version="1.0" encoding="utf-8"?>
-<w:settings xmlns:mc="http://schemas.openxmlformats.org/markup-compatibility/2006" xmlns:o="urn:schemas-microsoft-com:office:office" xmlns:r="http://schemas.openxmlformats.org/officeDocument/2006/relationships" xmlns:m="http://schemas.openxmlformats.org/officeDocument/2006/math" xmlns:v="urn:schemas-microsoft-com:vml" xmlns:w10="urn:schemas-microsoft-com:office:word" xmlns:w="http://schemas.openxmlformats.org/wordprocessingml/2006/main" xmlns:w14="http://schemas.microsoft.com/office/word/2010/wordml" xmlns:w15="http://schemas.microsoft.com/office/word/2012/wordml" xmlns:sl="http://schemas.openxmlformats.org/schemaLibrary/2006/main" mc:Ignorable="w14 w15">
+<w:settings xmlns:mc="http://schemas.openxmlformats.org/markup-compatibility/2006" xmlns:o="urn:schemas-microsoft-com:office:office" xmlns:r="http://schemas.openxmlformats.org/officeDocument/2006/relationships" xmlns:m="http://schemas.openxmlformats.org/officeDocument/2006/math" xmlns:v="urn:schemas-microsoft-com:vml" xmlns:w10="urn:schemas-microsoft-com:office:word" xmlns:w="http://schemas.openxmlformats.org/wordprocessingml/2006/main" xmlns:w14="http://schemas.microsoft.com/office/word/2010/wordml" xmlns:w15="http://schemas.microsoft.com/office/word/2012/wordml" xmlns:w16se="http://schemas.microsoft.com/office/word/2015/wordml/symex" xmlns:sl="http://schemas.openxmlformats.org/schemaLibrary/2006/main" mc:Ignorable="w14 w15 w16se">
   <w:view w:val="normal"/>
   <w:defaultTabStop w:val="720"/>
   <w:characterSpacingControl w:val="doNotCompress"/>
@@ -19641,6 +19631,7 @@
   </w:compat>
   <w:rsids>
     <w:rsidRoot w:val="006F18C7"/>
+    <w:rsid w:val="003F4395"/>
     <w:rsid w:val="006F18C7"/>
     <w:rsid w:val="00702031"/>
     <w:rsid w:val="00D90E3E"/>
@@ -19667,7 +19658,7 @@
 </file>
 
 <file path=word/glossary/styles.xml><?xml version="1.0" encoding="utf-8"?>
-<w:styles xmlns:mc="http://schemas.openxmlformats.org/markup-compatibility/2006" xmlns:r="http://schemas.openxmlformats.org/officeDocument/2006/relationships" xmlns:w="http://schemas.openxmlformats.org/wordprocessingml/2006/main" xmlns:w14="http://schemas.microsoft.com/office/word/2010/wordml" xmlns:w15="http://schemas.microsoft.com/office/word/2012/wordml" mc:Ignorable="w14 w15">
+<w:styles xmlns:mc="http://schemas.openxmlformats.org/markup-compatibility/2006" xmlns:r="http://schemas.openxmlformats.org/officeDocument/2006/relationships" xmlns:w="http://schemas.openxmlformats.org/wordprocessingml/2006/main" xmlns:w14="http://schemas.microsoft.com/office/word/2010/wordml" xmlns:w15="http://schemas.microsoft.com/office/word/2012/wordml" xmlns:w16se="http://schemas.microsoft.com/office/word/2015/wordml/symex" mc:Ignorable="w14 w15 w16se">
   <w:docDefaults>
     <w:rPrDefault>
       <w:rPr>
@@ -19683,7 +19674,7 @@
       </w:pPr>
     </w:pPrDefault>
   </w:docDefaults>
-  <w:latentStyles w:defLockedState="0" w:defUIPriority="99" w:defSemiHidden="0" w:defUnhideWhenUsed="0" w:defQFormat="0" w:count="371">
+  <w:latentStyles w:defLockedState="0" w:defUIPriority="99" w:defSemiHidden="0" w:defUnhideWhenUsed="0" w:defQFormat="0" w:count="372">
     <w:lsdException w:name="Normal" w:uiPriority="0" w:qFormat="1"/>
     <w:lsdException w:name="heading 1" w:uiPriority="9" w:qFormat="1"/>
     <w:lsdException w:name="heading 2" w:semiHidden="1" w:uiPriority="9" w:unhideWhenUsed="1" w:qFormat="1"/>
@@ -19789,7 +19780,6 @@
     <w:lsdException w:name="HTML Sample" w:semiHidden="1" w:unhideWhenUsed="1"/>
     <w:lsdException w:name="HTML Typewriter" w:semiHidden="1" w:unhideWhenUsed="1"/>
     <w:lsdException w:name="HTML Variable" w:semiHidden="1" w:unhideWhenUsed="1"/>
-    <w:lsdException w:name="Normal Table" w:semiHidden="1" w:unhideWhenUsed="1"/>
     <w:lsdException w:name="annotation subject" w:semiHidden="1" w:unhideWhenUsed="1"/>
     <w:lsdException w:name="No List" w:semiHidden="1" w:unhideWhenUsed="1"/>
     <w:lsdException w:name="Outline List 1" w:semiHidden="1" w:unhideWhenUsed="1"/>
@@ -19836,10 +19826,8 @@
     <w:lsdException w:name="Table Subtle 2" w:semiHidden="1" w:unhideWhenUsed="1"/>
     <w:lsdException w:name="Table Web 1" w:semiHidden="1" w:unhideWhenUsed="1"/>
     <w:lsdException w:name="Table Web 2" w:semiHidden="1" w:unhideWhenUsed="1"/>
-    <w:lsdException w:name="Table Web 3" w:semiHidden="1" w:unhideWhenUsed="1"/>
     <w:lsdException w:name="Balloon Text" w:semiHidden="1" w:unhideWhenUsed="1"/>
     <w:lsdException w:name="Table Grid" w:uiPriority="39"/>
-    <w:lsdException w:name="Table Theme" w:semiHidden="1" w:unhideWhenUsed="1"/>
     <w:lsdException w:name="Placeholder Text" w:semiHidden="1"/>
     <w:lsdException w:name="No Spacing" w:uiPriority="1" w:qFormat="1"/>
     <w:lsdException w:name="Light Shading" w:uiPriority="60"/>
@@ -20055,6 +20043,7 @@
     <w:lsdException w:name="List Table 5 Dark Accent 6" w:uiPriority="50"/>
     <w:lsdException w:name="List Table 6 Colorful Accent 6" w:uiPriority="51"/>
     <w:lsdException w:name="List Table 7 Colorful Accent 6" w:uiPriority="52"/>
+    <w:lsdException w:name="Mention" w:semiHidden="1" w:unhideWhenUsed="1"/>
   </w:latentStyles>
   <w:style w:type="paragraph" w:default="1" w:styleId="Normal">
     <w:name w:val="Normal"/>
@@ -20191,7 +20180,7 @@
 </file>
 
 <file path=word/glossary/webSettings.xml><?xml version="1.0" encoding="utf-8"?>
-<w:webSettings xmlns:mc="http://schemas.openxmlformats.org/markup-compatibility/2006" xmlns:r="http://schemas.openxmlformats.org/officeDocument/2006/relationships" xmlns:w="http://schemas.openxmlformats.org/wordprocessingml/2006/main" xmlns:w14="http://schemas.microsoft.com/office/word/2010/wordml" xmlns:w15="http://schemas.microsoft.com/office/word/2012/wordml" mc:Ignorable="w14 w15">
+<w:webSettings xmlns:mc="http://schemas.openxmlformats.org/markup-compatibility/2006" xmlns:r="http://schemas.openxmlformats.org/officeDocument/2006/relationships" xmlns:w="http://schemas.openxmlformats.org/wordprocessingml/2006/main" xmlns:w14="http://schemas.microsoft.com/office/word/2010/wordml" xmlns:w15="http://schemas.microsoft.com/office/word/2012/wordml" xmlns:w16se="http://schemas.microsoft.com/office/word/2015/wordml/symex" mc:Ignorable="w14 w15 w16se">
   <w:optimizeForBrowser/>
   <w:allowPNG/>
 </w:webSettings>
@@ -20494,17 +20483,17 @@
 </file>
 
 <file path=customXml/item2.xml><?xml version="1.0" encoding="utf-8"?>
+<mappings xmlns="http://schemas.microsoft.com/pics">
+  <picture>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</picture>
+</mappings>
+</file>
+
+<file path=customXml/item3.xml><?xml version="1.0" encoding="utf-8"?>
 <FormTemplates xmlns="http://schemas.microsoft.com/sharepoint/v3/contenttype/forms">
   <Display>DocumentLibraryForm</Display>
   <Edit>AssetEditForm</Edit>
   <New>DocumentLibraryForm</New>
 </FormTemplates>
-</file>
-
-<file path=customXml/item3.xml><?xml version="1.0" encoding="utf-8"?>
-<mappings xmlns="http://schemas.microsoft.com/pics">
-  <picture>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</picture>
-</mappings>
 </file>
 
 <file path=customXml/item4.xml><?xml version="1.0" encoding="utf-8"?>
@@ -20520,6 +20509,14 @@
 </file>
 
 <file path=customXml/itemProps2.xml><?xml version="1.0" encoding="utf-8"?>
+<ds:datastoreItem xmlns:ds="http://schemas.openxmlformats.org/officeDocument/2006/customXml" ds:itemID="{F679E4D8-73D9-412D-B716-777944E71373}">
+  <ds:schemaRefs>
+    <ds:schemaRef ds:uri="http://schemas.microsoft.com/pics"/>
+  </ds:schemaRefs>
+</ds:datastoreItem>
+</file>
+
+<file path=customXml/itemProps3.xml><?xml version="1.0" encoding="utf-8"?>
 <ds:datastoreItem xmlns:ds="http://schemas.openxmlformats.org/officeDocument/2006/customXml" ds:itemID="{5BC57544-08A9-431D-B7E1-E223A81C4B52}">
   <ds:schemaRefs>
     <ds:schemaRef ds:uri="http://schemas.microsoft.com/sharepoint/v3/contenttype/forms"/>
@@ -20527,16 +20524,8 @@
 </ds:datastoreItem>
 </file>
 
-<file path=customXml/itemProps3.xml><?xml version="1.0" encoding="utf-8"?>
-<ds:datastoreItem xmlns:ds="http://schemas.openxmlformats.org/officeDocument/2006/customXml" ds:itemID="{F679E4D8-73D9-412D-B716-777944E71373}">
-  <ds:schemaRefs>
-    <ds:schemaRef ds:uri="http://schemas.microsoft.com/pics"/>
-  </ds:schemaRefs>
-</ds:datastoreItem>
-</file>
-
 <file path=customXml/itemProps4.xml><?xml version="1.0" encoding="utf-8"?>
-<ds:datastoreItem xmlns:ds="http://schemas.openxmlformats.org/officeDocument/2006/customXml" ds:itemID="{21DB784B-A038-4CD7-8D3E-8F619E027C9E}">
+<ds:datastoreItem xmlns:ds="http://schemas.openxmlformats.org/officeDocument/2006/customXml" ds:itemID="{F489F0B2-63D4-4ADD-81D7-E76033F25745}">
   <ds:schemaRefs>
     <ds:schemaRef ds:uri="http://schemas.openxmlformats.org/officeDocument/2006/bibliography"/>
   </ds:schemaRefs>

</xml_diff>